<commit_message>
HOLLY, I'M GONNA BE DEAD TOMOROW HAHAHHA
</commit_message>
<xml_diff>
--- a/OAC/Lista 2/lista2.docx
+++ b/OAC/Lista 2/lista2.docx
@@ -1367,14 +1367,6 @@
         </w:rPr>
         <w:t xml:space="preserve">  </w:t>
       </w:r>
-      <w:r>
-        <w:rPr>
-          <w:sz w:val="24"/>
-          <w:szCs w:val="24"/>
-          <w:lang w:val="pt-BR"/>
-        </w:rPr>
-        <w:br/>
-      </w:r>
     </w:p>
     <w:p>
       <w:pPr>
@@ -1395,6 +1387,22 @@
           <w:szCs w:val="24"/>
           <w:lang w:val="pt-BR"/>
         </w:rPr>
+        <w:t>Tempo de Execução (CPU) = Ciclos de Clock / Frequência.</w:t>
+      </w:r>
+      <w:r>
+        <w:rPr>
+          <w:sz w:val="24"/>
+          <w:szCs w:val="24"/>
+          <w:lang w:val="pt-BR"/>
+        </w:rPr>
+        <w:br/>
+      </w:r>
+      <w:r>
+        <w:rPr>
+          <w:sz w:val="24"/>
+          <w:szCs w:val="24"/>
+          <w:lang w:val="pt-BR"/>
+        </w:rPr>
         <w:t xml:space="preserve">A </w:t>
       </w:r>
       <w:r>
@@ -1412,7 +1420,25 @@
           <w:szCs w:val="24"/>
           <w:lang w:val="pt-BR"/>
         </w:rPr>
-        <w:t xml:space="preserve"> implementação.</w:t>
+        <w:t xml:space="preserve"> implementação (Com o que foi calculado abaixo:</w:t>
+      </w:r>
+      <w:r>
+        <w:rPr>
+          <w:sz w:val="24"/>
+          <w:szCs w:val="24"/>
+          <w:lang w:val="pt-BR"/>
+        </w:rPr>
+        <w:br/>
+        <w:t>Tempo de P1: 1.86*10^-3</w:t>
+      </w:r>
+      <w:r>
+        <w:rPr>
+          <w:sz w:val="24"/>
+          <w:szCs w:val="24"/>
+          <w:lang w:val="pt-BR"/>
+        </w:rPr>
+        <w:br/>
+        <w:t>Tempo de P2: 1.0*10^-3).</w:t>
       </w:r>
     </w:p>
     <w:p>
@@ -1430,6 +1456,73 @@
       </w:pPr>
       <w:r>
         <w:rPr>
+          <w:sz w:val="24"/>
+          <w:szCs w:val="24"/>
+          <w:lang w:val="pt-BR"/>
+        </w:rPr>
+        <w:t>CPI = sum 1 to n (CPI</w:t>
+      </w:r>
+      <w:r>
+        <w:rPr>
+          <w:sz w:val="24"/>
+          <w:szCs w:val="24"/>
+          <w:vertAlign w:val="subscript"/>
+          <w:lang w:val="pt-BR"/>
+        </w:rPr>
+        <w:t>i</w:t>
+      </w:r>
+      <w:r>
+        <w:rPr>
+          <w:sz w:val="24"/>
+          <w:szCs w:val="24"/>
+          <w:lang w:val="pt-BR"/>
+        </w:rPr>
+        <w:t xml:space="preserve"> * Número de instruções</w:t>
+      </w:r>
+      <w:r>
+        <w:rPr>
+          <w:sz w:val="24"/>
+          <w:szCs w:val="24"/>
+          <w:vertAlign w:val="subscript"/>
+          <w:lang w:val="pt-BR"/>
+        </w:rPr>
+        <w:t>i</w:t>
+      </w:r>
+      <w:r>
+        <w:rPr>
+          <w:sz w:val="24"/>
+          <w:szCs w:val="24"/>
+          <w:lang w:val="pt-BR"/>
+        </w:rPr>
+        <w:t>/</w:t>
+      </w:r>
+      <w:r>
+        <w:rPr>
+          <w:sz w:val="24"/>
+          <w:szCs w:val="24"/>
+          <w:lang w:val="pt-BR"/>
+        </w:rPr>
+        <w:t>Número de instruções</w:t>
+      </w:r>
+      <w:r>
+        <w:rPr>
+          <w:sz w:val="24"/>
+          <w:szCs w:val="24"/>
+          <w:lang w:val="pt-BR"/>
+        </w:rPr>
+        <w:t>)</w:t>
+      </w:r>
+      <w:r>
+        <w:rPr>
+          <w:b/>
+          <w:sz w:val="24"/>
+          <w:szCs w:val="24"/>
+          <w:lang w:val="pt-BR"/>
+        </w:rPr>
+        <w:br/>
+      </w:r>
+      <w:r>
+        <w:rPr>
           <w:b/>
           <w:sz w:val="24"/>
           <w:szCs w:val="24"/>
@@ -1526,6 +1619,23 @@
       </w:pPr>
       <w:r>
         <w:rPr>
+          <w:sz w:val="24"/>
+          <w:szCs w:val="24"/>
+          <w:lang w:val="pt-BR"/>
+        </w:rPr>
+        <w:t>Ciclos de clock = Números de Instruções * CPI</w:t>
+      </w:r>
+      <w:r>
+        <w:rPr>
+          <w:b/>
+          <w:sz w:val="24"/>
+          <w:szCs w:val="24"/>
+          <w:lang w:val="pt-BR"/>
+        </w:rPr>
+        <w:br/>
+      </w:r>
+      <w:r>
+        <w:rPr>
           <w:b/>
           <w:sz w:val="24"/>
           <w:szCs w:val="24"/>
@@ -1772,8 +1882,6 @@
         </w:rPr>
         <w:t>4</w:t>
       </w:r>
-      <w:bookmarkStart w:id="0" w:name="_GoBack"/>
-      <w:bookmarkEnd w:id="0"/>
       <w:r>
         <w:rPr>
           <w:sz w:val="24"/>
@@ -1824,7 +1932,203 @@
           <w:szCs w:val="24"/>
           <w:lang w:val="pt-BR"/>
         </w:rPr>
-        <w:t xml:space="preserve"> </w:t>
+        <w:t>Sinal roxo: 1 se for cmove, 0 se não for cmove.</w:t>
+      </w:r>
+      <w:r>
+        <w:rPr>
+          <w:sz w:val="24"/>
+          <w:szCs w:val="24"/>
+          <w:lang w:val="pt-BR"/>
+        </w:rPr>
+        <w:br/>
+        <w:t>MUX roxo: 1 se receber 0, sinal verde se receber 1.</w:t>
+      </w:r>
+      <w:r>
+        <w:rPr>
+          <w:sz w:val="24"/>
+          <w:szCs w:val="24"/>
+          <w:lang w:val="pt-BR"/>
+        </w:rPr>
+        <w:br/>
+        <w:t>AND roxo: Para manter esse sinal funcionando normalmente e aplicar a lógica de salvar ou não rs em rt se ri for 0.</w:t>
+      </w:r>
+      <w:r>
+        <w:rPr>
+          <w:sz w:val="24"/>
+          <w:szCs w:val="24"/>
+          <w:lang w:val="pt-BR"/>
+        </w:rPr>
+        <w:br/>
+        <w:t xml:space="preserve">MUX verde: 1 se receber 0, 0 se receber qualquer outra coisa (como são </w:t>
+      </w:r>
+      <w:r>
+        <w:rPr>
+          <w:sz w:val="24"/>
+          <w:szCs w:val="24"/>
+          <w:lang w:val="pt-BR"/>
+        </w:rPr>
+        <w:t>5</w:t>
+      </w:r>
+      <w:r>
+        <w:rPr>
+          <w:sz w:val="24"/>
+          <w:szCs w:val="24"/>
+          <w:lang w:val="pt-BR"/>
+        </w:rPr>
+        <w:t xml:space="preserve"> bits, não são tantas possibilidade</w:t>
+      </w:r>
+      <w:r>
+        <w:rPr>
+          <w:sz w:val="24"/>
+          <w:szCs w:val="24"/>
+          <w:lang w:val="pt-BR"/>
+        </w:rPr>
+        <w:t>s</w:t>
+      </w:r>
+      <w:r>
+        <w:rPr>
+          <w:sz w:val="24"/>
+          <w:szCs w:val="24"/>
+          <w:lang w:val="pt-BR"/>
+        </w:rPr>
+        <w:t>)</w:t>
+      </w:r>
+      <w:r>
+        <w:rPr>
+          <w:sz w:val="24"/>
+          <w:szCs w:val="24"/>
+          <w:lang w:val="pt-BR"/>
+        </w:rPr>
+        <w:t>.</w:t>
+      </w:r>
+      <w:r>
+        <w:rPr>
+          <w:sz w:val="24"/>
+          <w:szCs w:val="24"/>
+          <w:lang w:val="pt-BR"/>
+        </w:rPr>
+        <w:br/>
+        <w:t>Fio verde: Saindo de ri para o MUX verde, e a saída de MUX verde para o MUX roxo.</w:t>
+      </w:r>
+      <w:r>
+        <w:rPr>
+          <w:sz w:val="24"/>
+          <w:szCs w:val="24"/>
+          <w:lang w:val="pt-BR"/>
+        </w:rPr>
+        <w:br/>
+        <w:t>Fio vermelho: Será necessário aumentar a quantidade de sinais de MemToReg, para quando for cmove, ele ser 2 e essa conexão direta de rs com o MUX funcionar.</w:t>
+      </w:r>
+      <w:r>
+        <w:rPr>
+          <w:noProof/>
+          <w:sz w:val="24"/>
+          <w:szCs w:val="24"/>
+        </w:rPr>
+        <w:drawing>
+          <wp:inline distT="0" distB="0" distL="0" distR="0" wp14:anchorId="1A23906E" wp14:editId="6510CE19">
+            <wp:extent cx="5943599" cy="3343275"/>
+            <wp:effectExtent l="0" t="0" r="635" b="0"/>
+            <wp:docPr id="1" name="Picture 1"/>
+            <wp:cNvGraphicFramePr>
+              <a:graphicFrameLocks xmlns:a="http://schemas.openxmlformats.org/drawingml/2006/main" noChangeAspect="1"/>
+            </wp:cNvGraphicFramePr>
+            <a:graphic xmlns:a="http://schemas.openxmlformats.org/drawingml/2006/main">
+              <a:graphicData uri="http://schemas.openxmlformats.org/drawingml/2006/picture">
+                <pic:pic xmlns:pic="http://schemas.openxmlformats.org/drawingml/2006/picture">
+                  <pic:nvPicPr>
+                    <pic:cNvPr id="1" name="MultiCycle.png"/>
+                    <pic:cNvPicPr/>
+                  </pic:nvPicPr>
+                  <pic:blipFill>
+                    <a:blip r:embed="rId5">
+                      <a:extLst>
+                        <a:ext uri="{28A0092B-C50C-407E-A947-70E740481C1C}">
+                          <a14:useLocalDpi xmlns:a14="http://schemas.microsoft.com/office/drawing/2010/main" val="0"/>
+                        </a:ext>
+                      </a:extLst>
+                    </a:blip>
+                    <a:stretch>
+                      <a:fillRect/>
+                    </a:stretch>
+                  </pic:blipFill>
+                  <pic:spPr>
+                    <a:xfrm>
+                      <a:off x="0" y="0"/>
+                      <a:ext cx="5943599" cy="3343275"/>
+                    </a:xfrm>
+                    <a:prstGeom prst="rect">
+                      <a:avLst/>
+                    </a:prstGeom>
+                  </pic:spPr>
+                </pic:pic>
+              </a:graphicData>
+            </a:graphic>
+          </wp:inline>
+        </w:drawing>
+      </w:r>
+      <w:r>
+        <w:rPr>
+          <w:sz w:val="24"/>
+          <w:szCs w:val="24"/>
+          <w:lang w:val="pt-BR"/>
+        </w:rPr>
+        <w:br/>
+        <w:t>Novamente, uma alteração do Control será imprescindível:</w:t>
+      </w:r>
+      <w:r>
+        <w:rPr>
+          <w:sz w:val="24"/>
+          <w:szCs w:val="24"/>
+          <w:lang w:val="pt-BR"/>
+        </w:rPr>
+        <w:br/>
+        <w:t>MemToReg seja 2 (Valor escrito na entrada “Write data” dos registradores vem do fio vermelho;</w:t>
+      </w:r>
+      <w:r>
+        <w:rPr>
+          <w:sz w:val="24"/>
+          <w:szCs w:val="24"/>
+          <w:lang w:val="pt-BR"/>
+        </w:rPr>
+        <w:br/>
+        <w:t>RegDst seja 0 (Número do registrador destino para escrita vem de rt);</w:t>
+      </w:r>
+      <w:r>
+        <w:rPr>
+          <w:sz w:val="24"/>
+          <w:szCs w:val="24"/>
+          <w:lang w:val="pt-BR"/>
+        </w:rPr>
+        <w:br/>
+        <w:t>RegWrite seja 1 (Registrador da entrada “Write register” recebe valor da entrada “Write data”);</w:t>
+      </w:r>
+      <w:r>
+        <w:rPr>
+          <w:sz w:val="24"/>
+          <w:szCs w:val="24"/>
+          <w:lang w:val="pt-BR"/>
+        </w:rPr>
+        <w:br/>
+        <w:t>Sinal Roxo seja 1 (Fio verde passará para o AND);</w:t>
+      </w:r>
+    </w:p>
+    <w:p>
+      <w:pPr>
+        <w:pStyle w:val="ListParagraph"/>
+        <w:rPr>
+          <w:sz w:val="24"/>
+          <w:szCs w:val="24"/>
+          <w:lang w:val="pt-BR"/>
+        </w:rPr>
+      </w:pPr>
+      <w:r>
+        <w:rPr>
+          <w:sz w:val="24"/>
+          <w:szCs w:val="24"/>
+          <w:lang w:val="pt-BR"/>
+        </w:rPr>
+        <w:t>Teria o mesmo CPI de um add (4).</w:t>
       </w:r>
     </w:p>
     <w:p>
@@ -1846,7 +2150,57 @@
           <w:szCs w:val="24"/>
           <w:lang w:val="pt-BR"/>
         </w:rPr>
-        <w:t>Melhoraria o desempenho da máquina. Porque o CPI é menor; antes é necessário fazer um desvio condicional (3) e depois um move (4), totalizando um CPI de 7, mas, se o cmove tem o mesmo CPI do move, teremos apenas 4 no lugar de 7.</w:t>
+        <w:t>Melhoraria o desempenho da máquina. Porque o CPI é menor; antes é necessário fazer um desvio condicional (</w:t>
+      </w:r>
+      <w:r>
+        <w:rPr>
+          <w:sz w:val="24"/>
+          <w:szCs w:val="24"/>
+          <w:lang w:val="pt-BR"/>
+        </w:rPr>
+        <w:t>4</w:t>
+      </w:r>
+      <w:r>
+        <w:rPr>
+          <w:sz w:val="24"/>
+          <w:szCs w:val="24"/>
+          <w:lang w:val="pt-BR"/>
+        </w:rPr>
+        <w:t xml:space="preserve">) e depois um move (4), totalizando um CPI de </w:t>
+      </w:r>
+      <w:r>
+        <w:rPr>
+          <w:sz w:val="24"/>
+          <w:szCs w:val="24"/>
+          <w:lang w:val="pt-BR"/>
+        </w:rPr>
+        <w:t>8</w:t>
+      </w:r>
+      <w:r>
+        <w:rPr>
+          <w:sz w:val="24"/>
+          <w:szCs w:val="24"/>
+          <w:lang w:val="pt-BR"/>
+        </w:rPr>
+        <w:t>, mas, se o cmove tem o mesmo CPI do move</w:t>
+      </w:r>
+      <w:r>
+        <w:rPr>
+          <w:sz w:val="24"/>
+          <w:szCs w:val="24"/>
+          <w:lang w:val="pt-BR"/>
+        </w:rPr>
+        <w:t>, teremos apenas 4 no lugar de 8</w:t>
+      </w:r>
+      <w:bookmarkStart w:id="0" w:name="_GoBack"/>
+      <w:bookmarkEnd w:id="0"/>
+      <w:r>
+        <w:rPr>
+          <w:sz w:val="24"/>
+          <w:szCs w:val="24"/>
+          <w:lang w:val="pt-BR"/>
+        </w:rPr>
+        <w:t>.</w:t>
       </w:r>
     </w:p>
     <w:sectPr>

</xml_diff>